<commit_message>
Se agrego las notas de los companeros
</commit_message>
<xml_diff>
--- a/Documentacion del Proyecto/Evaluacion-Proyecto/Jose Campos - Claudio Jimenes Castro.docx
+++ b/Documentacion del Proyecto/Evaluacion-Proyecto/Jose Campos - Claudio Jimenes Castro.docx
@@ -809,16 +809,47 @@
           <w:sz w:val="24"/>
           <w:szCs w:val="24"/>
         </w:rPr>
-        <w:t>&lt;&lt;SuNombre</w:t>
-      </w:r>
-      <w:r>
-        <w:rPr>
-          <w:rFonts w:ascii="Times New Roman" w:hAnsi="Times New Roman" w:cs="Times New Roman"/>
-          <w:bCs/>
-          <w:sz w:val="24"/>
-          <w:szCs w:val="24"/>
-        </w:rPr>
-        <w:t>&gt;&gt; - &lt;&lt;NombreCompañeroEvaluado&gt;&gt;.docx</w:t>
+        <w:t>&lt;&lt;</w:t>
+      </w:r>
+      <w:proofErr w:type="spellStart"/>
+      <w:r>
+        <w:rPr>
+          <w:rFonts w:ascii="Times New Roman" w:hAnsi="Times New Roman" w:cs="Times New Roman"/>
+          <w:bCs/>
+          <w:sz w:val="24"/>
+          <w:szCs w:val="24"/>
+        </w:rPr>
+        <w:t>SuNombre</w:t>
+      </w:r>
+      <w:proofErr w:type="spellEnd"/>
+      <w:r>
+        <w:rPr>
+          <w:rFonts w:ascii="Times New Roman" w:hAnsi="Times New Roman" w:cs="Times New Roman"/>
+          <w:bCs/>
+          <w:sz w:val="24"/>
+          <w:szCs w:val="24"/>
+        </w:rPr>
+        <w:t>&gt;&gt; - &lt;&lt;</w:t>
+      </w:r>
+      <w:proofErr w:type="spellStart"/>
+      <w:r>
+        <w:rPr>
+          <w:rFonts w:ascii="Times New Roman" w:hAnsi="Times New Roman" w:cs="Times New Roman"/>
+          <w:bCs/>
+          <w:sz w:val="24"/>
+          <w:szCs w:val="24"/>
+        </w:rPr>
+        <w:t>NombreCompañeroEvaluado</w:t>
+      </w:r>
+      <w:proofErr w:type="spellEnd"/>
+      <w:r>
+        <w:rPr>
+          <w:rFonts w:ascii="Times New Roman" w:hAnsi="Times New Roman" w:cs="Times New Roman"/>
+          <w:bCs/>
+          <w:sz w:val="24"/>
+          <w:szCs w:val="24"/>
+        </w:rPr>
+        <w:t>&gt;&gt;.docx</w:t>
       </w:r>
     </w:p>
     <w:p>
@@ -951,7 +982,27 @@
           <w:sz w:val="24"/>
           <w:szCs w:val="24"/>
         </w:rPr>
-        <w:t xml:space="preserve">con el nombre &lt;&lt;SuNombre – Evaluación Proyecto </w:t>
+        <w:t>con el nombre &lt;&lt;</w:t>
+      </w:r>
+      <w:proofErr w:type="spellStart"/>
+      <w:r>
+        <w:rPr>
+          <w:rFonts w:ascii="Times New Roman" w:hAnsi="Times New Roman" w:cs="Times New Roman"/>
+          <w:bCs/>
+          <w:sz w:val="24"/>
+          <w:szCs w:val="24"/>
+        </w:rPr>
+        <w:t>SuNombre</w:t>
+      </w:r>
+      <w:proofErr w:type="spellEnd"/>
+      <w:r>
+        <w:rPr>
+          <w:rFonts w:ascii="Times New Roman" w:hAnsi="Times New Roman" w:cs="Times New Roman"/>
+          <w:bCs/>
+          <w:sz w:val="24"/>
+          <w:szCs w:val="24"/>
+        </w:rPr>
+        <w:t xml:space="preserve"> – Evaluación Proyecto </w:t>
       </w:r>
       <w:r>
         <w:rPr>
@@ -1526,6 +1577,7 @@
                 <w:szCs w:val="24"/>
               </w:rPr>
             </w:pPr>
+            <w:proofErr w:type="gramStart"/>
             <w:r>
               <w:rPr>
                 <w:rFonts w:ascii="Times New Roman" w:hAnsi="Times New Roman" w:cs="Times New Roman"/>
@@ -1535,6 +1587,7 @@
               </w:rPr>
               <w:t>Rubro a evaluar</w:t>
             </w:r>
+            <w:proofErr w:type="gramEnd"/>
           </w:p>
         </w:tc>
         <w:tc>
@@ -1706,6 +1759,7 @@
                 <w:szCs w:val="24"/>
               </w:rPr>
             </w:pPr>
+            <w:proofErr w:type="spellStart"/>
             <w:r>
               <w:rPr>
                 <w:rFonts w:ascii="Times New Roman" w:hAnsi="Times New Roman" w:cs="Times New Roman"/>
@@ -1715,6 +1769,7 @@
               </w:rPr>
               <w:t>Exc</w:t>
             </w:r>
+            <w:proofErr w:type="spellEnd"/>
             <w:r>
               <w:rPr>
                 <w:rFonts w:ascii="Times New Roman" w:hAnsi="Times New Roman" w:cs="Times New Roman"/>
@@ -2819,8 +2874,19 @@
                 <w:sz w:val="24"/>
                 <w:szCs w:val="24"/>
               </w:rPr>
-              <w:t>, etc</w:t>
-            </w:r>
+              <w:t xml:space="preserve">, </w:t>
+            </w:r>
+            <w:proofErr w:type="spellStart"/>
+            <w:r>
+              <w:rPr>
+                <w:rFonts w:ascii="Times New Roman" w:hAnsi="Times New Roman" w:cs="Times New Roman"/>
+                <w:bCs/>
+                <w:sz w:val="24"/>
+                <w:szCs w:val="24"/>
+              </w:rPr>
+              <w:t>etc</w:t>
+            </w:r>
+            <w:proofErr w:type="spellEnd"/>
             <w:r>
               <w:rPr>
                 <w:rFonts w:ascii="Times New Roman" w:hAnsi="Times New Roman" w:cs="Times New Roman"/>
@@ -4148,6 +4214,15 @@
                 <w:szCs w:val="24"/>
               </w:rPr>
             </w:pPr>
+            <w:r>
+              <w:rPr>
+                <w:rFonts w:ascii="Times New Roman" w:hAnsi="Times New Roman" w:cs="Times New Roman"/>
+                <w:b/>
+                <w:sz w:val="24"/>
+                <w:szCs w:val="24"/>
+              </w:rPr>
+              <w:t>6</w:t>
+            </w:r>
           </w:p>
         </w:tc>
         <w:tc>
@@ -4166,6 +4241,15 @@
                 <w:szCs w:val="24"/>
               </w:rPr>
             </w:pPr>
+            <w:r>
+              <w:rPr>
+                <w:rFonts w:ascii="Times New Roman" w:hAnsi="Times New Roman" w:cs="Times New Roman"/>
+                <w:b/>
+                <w:sz w:val="24"/>
+                <w:szCs w:val="24"/>
+              </w:rPr>
+              <w:t>36</w:t>
+            </w:r>
           </w:p>
         </w:tc>
         <w:tc>
@@ -4184,6 +4268,15 @@
                 <w:szCs w:val="24"/>
               </w:rPr>
             </w:pPr>
+            <w:r>
+              <w:rPr>
+                <w:rFonts w:ascii="Times New Roman" w:hAnsi="Times New Roman" w:cs="Times New Roman"/>
+                <w:b/>
+                <w:sz w:val="24"/>
+                <w:szCs w:val="24"/>
+              </w:rPr>
+              <w:t>20</w:t>
+            </w:r>
           </w:p>
         </w:tc>
       </w:tr>
@@ -4204,6 +4297,7 @@
                 <w:szCs w:val="24"/>
               </w:rPr>
             </w:pPr>
+            <w:proofErr w:type="gramStart"/>
             <w:r>
               <w:rPr>
                 <w:rFonts w:ascii="Times New Roman" w:hAnsi="Times New Roman" w:cs="Times New Roman"/>
@@ -4211,7 +4305,17 @@
                 <w:sz w:val="24"/>
                 <w:szCs w:val="24"/>
               </w:rPr>
-              <w:t>Total de puntos (suma total)</w:t>
+              <w:t>Total</w:t>
+            </w:r>
+            <w:proofErr w:type="gramEnd"/>
+            <w:r>
+              <w:rPr>
+                <w:rFonts w:ascii="Times New Roman" w:hAnsi="Times New Roman" w:cs="Times New Roman"/>
+                <w:b/>
+                <w:sz w:val="24"/>
+                <w:szCs w:val="24"/>
+              </w:rPr>
+              <w:t xml:space="preserve"> de puntos (suma total)</w:t>
             </w:r>
           </w:p>
         </w:tc>
@@ -4232,6 +4336,15 @@
                 <w:szCs w:val="24"/>
               </w:rPr>
             </w:pPr>
+            <w:r>
+              <w:rPr>
+                <w:rFonts w:ascii="Times New Roman" w:hAnsi="Times New Roman" w:cs="Times New Roman"/>
+                <w:b/>
+                <w:sz w:val="24"/>
+                <w:szCs w:val="24"/>
+              </w:rPr>
+              <w:t>62</w:t>
+            </w:r>
           </w:p>
         </w:tc>
       </w:tr>
@@ -4462,7 +4575,27 @@
           <w:sz w:val="24"/>
           <w:szCs w:val="24"/>
         </w:rPr>
-        <w:t xml:space="preserve">La herencia de persona a proveedor o talvez no están buena idea </w:t>
+        <w:t xml:space="preserve">La herencia de persona a proveedor o </w:t>
+      </w:r>
+      <w:proofErr w:type="gramStart"/>
+      <w:r>
+        <w:rPr>
+          <w:rFonts w:ascii="Times New Roman" w:hAnsi="Times New Roman" w:cs="Times New Roman"/>
+          <w:bCs/>
+          <w:sz w:val="24"/>
+          <w:szCs w:val="24"/>
+        </w:rPr>
+        <w:t>talvez</w:t>
+      </w:r>
+      <w:proofErr w:type="gramEnd"/>
+      <w:r>
+        <w:rPr>
+          <w:rFonts w:ascii="Times New Roman" w:hAnsi="Times New Roman" w:cs="Times New Roman"/>
+          <w:bCs/>
+          <w:sz w:val="24"/>
+          <w:szCs w:val="24"/>
+        </w:rPr>
+        <w:t xml:space="preserve"> no están buena idea </w:t>
       </w:r>
     </w:p>
     <w:p>
@@ -6088,6 +6221,17 @@
 </file>
 
 <file path=customXml/item2.xml><?xml version="1.0" encoding="utf-8"?>
+<p:properties xmlns:p="http://schemas.microsoft.com/office/2006/metadata/properties" xmlns:xsi="http://www.w3.org/2001/XMLSchema-instance" xmlns:pc="http://schemas.microsoft.com/office/infopath/2007/PartnerControls">
+  <documentManagement>
+    <lcf76f155ced4ddcb4097134ff3c332f xmlns="b038d38e-3419-40fd-8945-56417ca14b40">
+      <Terms xmlns="http://schemas.microsoft.com/office/infopath/2007/PartnerControls"/>
+    </lcf76f155ced4ddcb4097134ff3c332f>
+    <TaxCatchAll xmlns="a7bf6601-51d1-44bb-b2a3-1b095cc1ce4b" xsi:nil="true"/>
+  </documentManagement>
+</p:properties>
+</file>
+
+<file path=customXml/item3.xml><?xml version="1.0" encoding="utf-8"?>
 <ct:contentTypeSchema xmlns:ct="http://schemas.microsoft.com/office/2006/metadata/contentType" xmlns:ma="http://schemas.microsoft.com/office/2006/metadata/properties/metaAttributes" ct:_="" ma:_="" ma:contentTypeName="Document" ma:contentTypeID="0x010100AA77A08971191D4983EB4298F6766649" ma:contentTypeVersion="11" ma:contentTypeDescription="Create a new document." ma:contentTypeScope="" ma:versionID="e21819a56aca3b58fd77d4ef78557994">
   <xsd:schema xmlns:xsd="http://www.w3.org/2001/XMLSchema" xmlns:xs="http://www.w3.org/2001/XMLSchema" xmlns:p="http://schemas.microsoft.com/office/2006/metadata/properties" xmlns:ns2="b038d38e-3419-40fd-8945-56417ca14b40" xmlns:ns3="a7bf6601-51d1-44bb-b2a3-1b095cc1ce4b" targetNamespace="http://schemas.microsoft.com/office/2006/metadata/properties" ma:root="true" ma:fieldsID="7c07e479f2e720c3fd7b12cb05872380" ns2:_="" ns3:_="">
     <xsd:import namespace="b038d38e-3419-40fd-8945-56417ca14b40"/>
@@ -6282,17 +6426,6 @@
 </ct:contentTypeSchema>
 </file>
 
-<file path=customXml/item3.xml><?xml version="1.0" encoding="utf-8"?>
-<p:properties xmlns:p="http://schemas.microsoft.com/office/2006/metadata/properties" xmlns:xsi="http://www.w3.org/2001/XMLSchema-instance" xmlns:pc="http://schemas.microsoft.com/office/infopath/2007/PartnerControls">
-  <documentManagement>
-    <lcf76f155ced4ddcb4097134ff3c332f xmlns="b038d38e-3419-40fd-8945-56417ca14b40">
-      <Terms xmlns="http://schemas.microsoft.com/office/infopath/2007/PartnerControls"/>
-    </lcf76f155ced4ddcb4097134ff3c332f>
-    <TaxCatchAll xmlns="a7bf6601-51d1-44bb-b2a3-1b095cc1ce4b" xsi:nil="true"/>
-  </documentManagement>
-</p:properties>
-</file>
-
 <file path=customXml/itemProps1.xml><?xml version="1.0" encoding="utf-8"?>
 <ds:datastoreItem xmlns:ds="http://schemas.openxmlformats.org/officeDocument/2006/customXml" ds:itemID="{810DDF95-FEE6-44B3-A05B-02CD356B12F4}">
   <ds:schemaRefs>
@@ -6302,6 +6435,17 @@
 </file>
 
 <file path=customXml/itemProps2.xml><?xml version="1.0" encoding="utf-8"?>
+<ds:datastoreItem xmlns:ds="http://schemas.openxmlformats.org/officeDocument/2006/customXml" ds:itemID="{9B5637E9-757B-4FDA-97E1-06656F8C1882}">
+  <ds:schemaRefs>
+    <ds:schemaRef ds:uri="http://schemas.microsoft.com/office/2006/metadata/properties"/>
+    <ds:schemaRef ds:uri="http://schemas.microsoft.com/office/infopath/2007/PartnerControls"/>
+    <ds:schemaRef ds:uri="b038d38e-3419-40fd-8945-56417ca14b40"/>
+    <ds:schemaRef ds:uri="a7bf6601-51d1-44bb-b2a3-1b095cc1ce4b"/>
+  </ds:schemaRefs>
+</ds:datastoreItem>
+</file>
+
+<file path=customXml/itemProps3.xml><?xml version="1.0" encoding="utf-8"?>
 <ds:datastoreItem xmlns:ds="http://schemas.openxmlformats.org/officeDocument/2006/customXml" ds:itemID="{78C035BC-D3C8-418F-8724-5434419A9D8E}">
   <ds:schemaRefs>
     <ds:schemaRef ds:uri="http://schemas.microsoft.com/office/2006/metadata/contentType"/>
@@ -6318,15 +6462,4 @@
     <ds:schemaRef ds:uri="http://schemas.microsoft.com/internal/obd"/>
   </ds:schemaRefs>
 </ds:datastoreItem>
-</file>
-
-<file path=customXml/itemProps3.xml><?xml version="1.0" encoding="utf-8"?>
-<ds:datastoreItem xmlns:ds="http://schemas.openxmlformats.org/officeDocument/2006/customXml" ds:itemID="{9B5637E9-757B-4FDA-97E1-06656F8C1882}">
-  <ds:schemaRefs>
-    <ds:schemaRef ds:uri="http://schemas.microsoft.com/office/2006/metadata/properties"/>
-    <ds:schemaRef ds:uri="http://schemas.microsoft.com/office/infopath/2007/PartnerControls"/>
-    <ds:schemaRef ds:uri="b038d38e-3419-40fd-8945-56417ca14b40"/>
-    <ds:schemaRef ds:uri="a7bf6601-51d1-44bb-b2a3-1b095cc1ce4b"/>
-  </ds:schemaRefs>
-</ds:datastoreItem>
 </file>
</xml_diff>